<commit_message>
Added notes on PDE's
</commit_message>
<xml_diff>
--- a/year2/APM2611/ASS1/ASS1.docx
+++ b/year2/APM2611/ASS1/ASS1.docx
@@ -174,44 +174,84 @@
       </w:pPr>
       <w:r>
         <w:rPr>
-          <w:rFonts w:ascii="Consolas" w:eastAsiaTheme="minorEastAsia" w:hAnsi="Consolas"/>
-        </w:rPr>
-        <w:t xml:space="preserve">Write all variables in terms of </w:t>
+          <w:rFonts w:ascii="Consolas" w:hAnsi="Consolas"/>
+        </w:rPr>
+        <w:t xml:space="preserve">Let </w:t>
       </w:r>
       <m:oMath>
         <m:r>
           <w:rPr>
             <w:rFonts w:ascii="Cambria Math" w:eastAsiaTheme="minorEastAsia" w:hAnsi="Cambria Math"/>
           </w:rPr>
-          <m:t>λ</m:t>
+          <m:t>z</m:t>
         </m:r>
       </m:oMath>
       <w:r>
         <w:rPr>
-          <w:rFonts w:ascii="Consolas" w:eastAsiaTheme="minorEastAsia" w:hAnsi="Consolas"/>
-        </w:rPr>
-        <w:t xml:space="preserve">: </w:t>
-      </w:r>
-    </w:p>
-    <w:p>
-      <w:pPr>
-        <w:spacing w:after="0"/>
-        <w:rPr>
-          <w:rFonts w:ascii="Consolas" w:eastAsiaTheme="minorEastAsia" w:hAnsi="Consolas"/>
-        </w:rPr>
-      </w:pPr>
+          <w:rFonts w:ascii="Consolas" w:hAnsi="Consolas"/>
+        </w:rPr>
+        <w:t xml:space="preserve"> be </w:t>
+      </w:r>
       <m:oMath>
         <m:r>
           <w:rPr>
-            <w:rFonts w:ascii="Cambria Math" w:eastAsiaTheme="minorEastAsia" w:hAnsi="Cambria Math"/>
+            <w:rFonts w:ascii="Cambria Math" w:hAnsi="Cambria Math"/>
           </w:rPr>
-          <m:t xml:space="preserve">yz=λ </m:t>
+          <m:t xml:space="preserve">λ </m:t>
         </m:r>
       </m:oMath>
-      <w:r>
+    </w:p>
+    <w:p>
+      <w:pPr>
+        <w:spacing w:after="0"/>
         <w:rPr>
           <w:rFonts w:ascii="Consolas" w:eastAsiaTheme="minorEastAsia" w:hAnsi="Consolas"/>
         </w:rPr>
+      </w:pPr>
+      <m:oMath>
+        <m:r>
+          <w:rPr>
+            <w:rFonts w:ascii="Cambria Math" w:hAnsi="Cambria Math"/>
+          </w:rPr>
+          <m:t xml:space="preserve">4 </m:t>
+        </m:r>
+        <m:sSup>
+          <m:sSupPr>
+            <m:ctrlPr>
+              <w:rPr>
+                <w:rFonts w:ascii="Cambria Math" w:hAnsi="Cambria Math"/>
+                <w:i/>
+              </w:rPr>
+            </m:ctrlPr>
+          </m:sSupPr>
+          <m:e>
+            <m:r>
+              <w:rPr>
+                <w:rFonts w:ascii="Cambria Math" w:hAnsi="Cambria Math"/>
+              </w:rPr>
+              <m:t>λ</m:t>
+            </m:r>
+          </m:e>
+          <m:sup>
+            <m:r>
+              <w:rPr>
+                <w:rFonts w:ascii="Cambria Math" w:hAnsi="Cambria Math"/>
+              </w:rPr>
+              <m:t>2</m:t>
+            </m:r>
+          </m:sup>
+        </m:sSup>
+        <m:r>
+          <w:rPr>
+            <w:rFonts w:ascii="Cambria Math" w:hAnsi="Cambria Math"/>
+          </w:rPr>
+          <m:t xml:space="preserve">-4 λ-3=0 </m:t>
+        </m:r>
+      </m:oMath>
+      <w:r>
+        <w:rPr>
+          <w:rFonts w:ascii="Consolas" w:eastAsiaTheme="minorEastAsia" w:hAnsi="Consolas"/>
+        </w:rPr>
         <w:t xml:space="preserve"> </w:t>
       </w:r>
     </w:p>
@@ -223,11 +263,42 @@
         </w:rPr>
       </w:pPr>
       <m:oMath>
+        <m:r>
+          <w:rPr>
+            <w:rFonts w:ascii="Cambria Math" w:hAnsi="Cambria Math"/>
+          </w:rPr>
+          <m:t>(2λ-3)(2λ+1)</m:t>
+        </m:r>
+        <m:r>
+          <w:rPr>
+            <w:rFonts w:ascii="Cambria Math" w:hAnsi="Cambria Math"/>
+          </w:rPr>
+          <m:t xml:space="preserve">=0 </m:t>
+        </m:r>
+      </m:oMath>
+      <w:r>
+        <w:rPr>
+          <w:rFonts w:ascii="Consolas" w:eastAsiaTheme="minorEastAsia" w:hAnsi="Consolas"/>
+        </w:rPr>
+        <w:t xml:space="preserve"> </w:t>
+      </w:r>
+    </w:p>
+    <w:p>
+      <w:pPr>
+        <w:spacing w:after="0"/>
+      </w:pPr>
+      <m:oMath>
+        <m:r>
+          <w:rPr>
+            <w:rFonts w:ascii="Cambria Math" w:hAnsi="Cambria Math"/>
+          </w:rPr>
+          <m:t>λ=</m:t>
+        </m:r>
         <m:f>
           <m:fPr>
             <m:ctrlPr>
               <w:rPr>
-                <w:rFonts w:ascii="Cambria Math" w:eastAsiaTheme="minorEastAsia" w:hAnsi="Cambria Math"/>
+                <w:rFonts w:ascii="Cambria Math" w:hAnsi="Cambria Math"/>
                 <w:i/>
               </w:rPr>
             </m:ctrlPr>
@@ -235,70 +306,71 @@
           <m:num>
             <m:r>
               <w:rPr>
-                <w:rFonts w:ascii="Cambria Math" w:eastAsiaTheme="minorEastAsia" w:hAnsi="Cambria Math"/>
-              </w:rPr>
-              <m:t>xz</m:t>
+                <w:rFonts w:ascii="Cambria Math" w:hAnsi="Cambria Math"/>
+              </w:rPr>
+              <m:t>3</m:t>
             </m:r>
           </m:num>
           <m:den>
             <m:r>
               <w:rPr>
-                <w:rFonts w:ascii="Cambria Math" w:eastAsiaTheme="minorEastAsia" w:hAnsi="Cambria Math"/>
+                <w:rFonts w:ascii="Cambria Math" w:hAnsi="Cambria Math"/>
               </w:rPr>
               <m:t>2</m:t>
             </m:r>
           </m:den>
         </m:f>
-        <m:r>
-          <w:rPr>
-            <w:rFonts w:ascii="Cambria Math" w:eastAsiaTheme="minorEastAsia" w:hAnsi="Cambria Math"/>
-          </w:rPr>
-          <m:t>=λ</m:t>
-        </m:r>
       </m:oMath>
       <w:r>
         <w:rPr>
-          <w:rFonts w:ascii="Consolas" w:eastAsiaTheme="minorEastAsia" w:hAnsi="Consolas"/>
+          <w:rFonts w:eastAsiaTheme="minorEastAsia"/>
         </w:rPr>
         <w:t xml:space="preserve"> </w:t>
       </w:r>
-    </w:p>
-    <w:p>
-      <w:pPr>
-        <w:spacing w:after="0"/>
-        <w:rPr>
-          <w:rFonts w:ascii="Consolas" w:eastAsiaTheme="minorEastAsia" w:hAnsi="Consolas"/>
-        </w:rPr>
-      </w:pPr>
+      <w:r>
+        <w:t xml:space="preserve"> or  </w:t>
+      </w:r>
       <m:oMath>
         <m:r>
           <w:rPr>
-            <w:rFonts w:ascii="Cambria Math" w:eastAsiaTheme="minorEastAsia" w:hAnsi="Cambria Math"/>
+            <w:rFonts w:ascii="Cambria Math" w:hAnsi="Cambria Math"/>
           </w:rPr>
-          <m:t>xy=λ</m:t>
+          <m:t>λ=</m:t>
         </m:r>
+        <m:f>
+          <m:fPr>
+            <m:ctrlPr>
+              <w:rPr>
+                <w:rFonts w:ascii="Cambria Math" w:hAnsi="Cambria Math"/>
+                <w:i/>
+              </w:rPr>
+            </m:ctrlPr>
+          </m:fPr>
+          <m:num>
+            <m:r>
+              <w:rPr>
+                <w:rFonts w:ascii="Cambria Math" w:hAnsi="Cambria Math"/>
+              </w:rPr>
+              <m:t>-1</m:t>
+            </m:r>
+          </m:num>
+          <m:den>
+            <m:r>
+              <w:rPr>
+                <w:rFonts w:ascii="Cambria Math" w:hAnsi="Cambria Math"/>
+              </w:rPr>
+              <m:t>2</m:t>
+            </m:r>
+          </m:den>
+        </m:f>
       </m:oMath>
       <w:r>
-        <w:rPr>
-          <w:rFonts w:ascii="Consolas" w:eastAsiaTheme="minorEastAsia" w:hAnsi="Consolas"/>
-        </w:rPr>
-        <w:t xml:space="preserve"> </w:t>
-      </w:r>
-    </w:p>
-    <w:p>
-      <w:pPr>
-        <w:spacing w:after="0"/>
-        <w:rPr>
-          <w:rFonts w:ascii="Consolas" w:hAnsi="Consolas"/>
-        </w:rPr>
-      </w:pPr>
-    </w:p>
-    <w:p>
-      <w:pPr>
-        <w:spacing w:after="0"/>
-        <w:rPr>
-          <w:rFonts w:ascii="Consolas" w:hAnsi="Consolas"/>
-        </w:rPr>
+        <w:t xml:space="preserve">  </w:t>
+      </w:r>
+    </w:p>
+    <w:p>
+      <w:pPr>
+        <w:spacing w:after="0"/>
       </w:pPr>
     </w:p>
     <w:p>
@@ -839,7 +911,6 @@
   <w:style w:type="character" w:default="1" w:styleId="DefaultParagraphFont">
     <w:name w:val="Default Paragraph Font"/>
     <w:uiPriority w:val="1"/>
-    <w:semiHidden/>
     <w:unhideWhenUsed/>
   </w:style>
   <w:style w:type="table" w:default="1" w:styleId="TableNormal">

</xml_diff>